<commit_message>
update Dissertation and Prospectus
</commit_message>
<xml_diff>
--- a/Dissertation.docx
+++ b/Dissertation.docx
@@ -133,7 +133,13 @@
         <w:jc w:val="center"/>
       </w:pPr>
       <w:r>
-        <w:t>{{June 2018}}</w:t>
+        <w:t>{{June 201</w:t>
+      </w:r>
+      <w:r>
+        <w:t>9</w:t>
+      </w:r>
+      <w:r>
+        <w:t>}}</w:t>
       </w:r>
     </w:p>
     <w:p>
@@ -310,7 +316,13 @@
         <w:jc w:val="center"/>
       </w:pPr>
       <w:r>
-        <w:t>{{June 2018}}</w:t>
+        <w:t>{{June 201</w:t>
+      </w:r>
+      <w:r>
+        <w:t>9</w:t>
+      </w:r>
+      <w:r>
+        <w:t>}}</w:t>
       </w:r>
     </w:p>
     <w:p>
@@ -356,7 +368,13 @@
         <w:jc w:val="center"/>
       </w:pPr>
       <w:r>
-        <w:t>Copyright © {{2018}}</w:t>
+        <w:t>Copyright © {{201</w:t>
+      </w:r>
+      <w:r>
+        <w:t>9</w:t>
+      </w:r>
+      <w:r>
+        <w:t>}}</w:t>
       </w:r>
     </w:p>
     <w:p>
@@ -468,7 +486,13 @@
         <w:jc w:val="center"/>
       </w:pPr>
       <w:r>
-        <w:t>{{June 2018}}</w:t>
+        <w:t>{{June 201</w:t>
+      </w:r>
+      <w:r>
+        <w:t>9</w:t>
+      </w:r>
+      <w:r>
+        <w:t>}}</w:t>
       </w:r>
     </w:p>
     <w:p>
@@ -510,7 +534,13 @@
         <w:ind w:left="360" w:hanging="360"/>
       </w:pPr>
       <w:r>
-        <w:t>Doctor of Philosophy in Linguistics, University of California, Santa Barbara, {{June 2018}}</w:t>
+        <w:t>Doctor of Philosophy in Linguistics, University of California, Santa Barbara, {{June 201</w:t>
+      </w:r>
+      <w:r>
+        <w:t>9</w:t>
+      </w:r>
+      <w:r>
+        <w:t>}}</w:t>
       </w:r>
     </w:p>
     <w:p>
@@ -1185,30 +1215,34 @@
     </w:p>
     <w:p>
       <w:r>
-        <w:fldChar w:fldCharType="begin" w:fldLock="1"/>
-      </w:r>
-      <w:r>
-        <w:instrText>ADDIN CSL_CITATION { "citationItems" : [ { "id" : "ITEM-1", "itemData" : { "DOI" : "10.1515/lity-2013-0013", "author" : [ { "dropping-particle" : "", "family" : "Hieber", "given" : "Daniel W.", "non-dropping-particle" : "", "parse-names" : false, "suffix" : "" } ], "container-title" : "Linguistic Typology", "id" : "ITEM-1", "issue" : "2", "issued" : { "date-parts" : [ [ "2013" ] ] }, "page" : "291-321", "title" : "On linguistics, linguists, and our times: A linguist's personal narrative reviewed", "type" : "article-journal", "volume" : "17" }, "uris" : [ "http://www.mendeley.com/documents/?uuid=68a654ef-c185-30cc-a33c-df58fd66eae2" ] } ], "mendeley" : { "formattedCitation" : "(Hieber 2013)", "plainTextFormattedCitation" : "(Hieber 2013)", "previouslyFormattedCitation" : "(Hieber 2013)" }, "properties" : {  }, "schema" : "https://github.com/citation-style-language/schema/raw/master/csl-citation.json" }</w:instrText>
-      </w:r>
-      <w:r>
-        <w:fldChar w:fldCharType="separate"/>
-      </w:r>
-      <w:r>
-        <w:rPr>
-          <w:noProof/>
-        </w:rPr>
-        <w:t>(Hieber 2013)</w:t>
-      </w:r>
-      <w:r>
-        <w:fldChar w:fldCharType="end"/>
-      </w:r>
-      <w:r>
-        <w:t xml:space="preserve"> – brief introduction here (no empty headers)</w:t>
+        <w:t>B</w:t>
+      </w:r>
+      <w:r>
+        <w:t>rief introduction here (no empty headers)</w:t>
       </w:r>
     </w:p>
     <w:p>
       <w:pPr>
         <w:pStyle w:val="Heading2"/>
+      </w:pPr>
+      <w:r>
+        <w:t xml:space="preserve">Approaches to </w:t>
+      </w:r>
+      <w:r>
+        <w:t>l</w:t>
+      </w:r>
+      <w:r>
+        <w:t xml:space="preserve">exical </w:t>
+      </w:r>
+      <w:r>
+        <w:t>c</w:t>
+      </w:r>
+      <w:r>
+        <w:t>ategories</w:t>
+      </w:r>
+    </w:p>
+    <w:p>
+      <w:pPr>
         <w:sectPr>
           <w:footerReference w:type="default" r:id="rId9"/>
           <w:pgSz w:w="12240" w:h="15840"/>
@@ -1219,27 +1253,34 @@
         </w:sectPr>
       </w:pPr>
       <w:r>
-        <w:t xml:space="preserve">Approaches to </w:t>
-      </w:r>
-      <w:r>
-        <w:t>l</w:t>
-      </w:r>
-      <w:r>
-        <w:t xml:space="preserve">exical </w:t>
-      </w:r>
-      <w:r>
-        <w:t>c</w:t>
-      </w:r>
-      <w:r>
-        <w:t>ategories</w:t>
+        <w:t xml:space="preserve">This is just a placeholder sentence to include a random bibliographic reference </w:t>
+      </w:r>
+      <w:r>
+        <w:fldChar w:fldCharType="begin" w:fldLock="1"/>
+      </w:r>
+      <w:r>
+        <w:instrText>ADDIN CSL_CITATION { "citationItems" : [ { "id" : "ITEM-1", "itemData" : { "DOI" : "10.1515/lity-2013-0013", "author" : [ { "dropping-particle" : "", "family" : "Hieber", "given" : "Daniel W.", "non-dropping-particle" : "", "parse-names" : false, "suffix" : "" } ], "container-title" : "Linguistic Typology", "id" : "ITEM-1", "issue" : "2", "issued" : { "date-parts" : [ [ "2013" ] ] }, "page" : "291-321", "title" : "On linguistics, linguists, and our times: A linguist's personal narrative reviewed", "type" : "article-journal", "volume" : "17" }, "uris" : [ "http://www.mendeley.com/documents/?uuid=68a654ef-c185-30cc-a33c-df58fd66eae2" ] } ], "mendeley" : { "formattedCitation" : "(Hieber 2013)", "plainTextFormattedCitation" : "(Hieber 2013)", "previouslyFormattedCitation" : "(Hieber 2013)" }, "properties" : {  }, "schema" : "https://github.com/citation-style-language/schema/raw/master/csl-citation.json" }</w:instrText>
+      </w:r>
+      <w:r>
+        <w:fldChar w:fldCharType="separate"/>
+      </w:r>
+      <w:r>
+        <w:rPr>
+          <w:noProof/>
+        </w:rPr>
+        <w:t>(Hieber 2013)</w:t>
+      </w:r>
+      <w:r>
+        <w:fldChar w:fldCharType="end"/>
+      </w:r>
+      <w:r>
+        <w:t>.</w:t>
       </w:r>
     </w:p>
     <w:p>
       <w:pPr>
         <w:pStyle w:val="Heading1"/>
       </w:pPr>
-      <w:bookmarkStart w:id="4" w:name="_GoBack"/>
-      <w:bookmarkEnd w:id="4"/>
       <w:r>
         <w:lastRenderedPageBreak/>
         <w:t xml:space="preserve">Background </w:t>
@@ -1590,9 +1631,40 @@
       </w:r>
     </w:p>
     <w:p>
+      <w:pPr>
+        <w:sectPr>
+          <w:pgSz w:w="12240" w:h="15840"/>
+          <w:pgMar w:top="1440" w:right="1440" w:bottom="1440" w:left="1800" w:header="720" w:footer="720" w:gutter="0"/>
+          <w:cols w:space="720"/>
+          <w:docGrid w:linePitch="360"/>
+        </w:sectPr>
+      </w:pPr>
       <w:r>
         <w:t>{{Language Index}}</w:t>
       </w:r>
+    </w:p>
+    <w:p>
+      <w:pPr>
+        <w:pStyle w:val="Heading1"/>
+        <w:numPr>
+          <w:ilvl w:val="0"/>
+          <w:numId w:val="0"/>
+        </w:numPr>
+      </w:pPr>
+      <w:r>
+        <w:lastRenderedPageBreak/>
+        <w:t>Subject Index</w:t>
+      </w:r>
+    </w:p>
+    <w:p>
+      <w:r>
+        <w:t xml:space="preserve">{{Subject Index – mostly of technical terms </w:t>
+      </w:r>
+      <w:r>
+        <w:t>that you defined using the Definition style}}</w:t>
+      </w:r>
+      <w:bookmarkStart w:id="4" w:name="_GoBack"/>
+      <w:bookmarkEnd w:id="4"/>
     </w:p>
     <w:sectPr>
       <w:pgSz w:w="12240" w:h="15840"/>
@@ -4474,7 +4546,7 @@
 </file>
 
 <file path=customXml/itemProps1.xml><?xml version="1.0" encoding="utf-8"?>
-<ds:datastoreItem xmlns:ds="http://schemas.openxmlformats.org/officeDocument/2006/customXml" ds:itemID="{5E0861CA-553B-415D-A4CB-DCDA50C14BBB}">
+<ds:datastoreItem xmlns:ds="http://schemas.openxmlformats.org/officeDocument/2006/customXml" ds:itemID="{504C292E-4B34-4D24-8354-0125F1832139}">
   <ds:schemaRefs>
     <ds:schemaRef ds:uri="http://schemas.openxmlformats.org/officeDocument/2006/bibliography"/>
   </ds:schemaRefs>

</xml_diff>

<commit_message>
add feedback from Sandy
</commit_message>
<xml_diff>
--- a/Dissertation.docx
+++ b/Dissertation.docx
@@ -1222,6 +1222,23 @@
       </w:r>
     </w:p>
     <w:p>
+      <w:r>
+        <w:t>Research Question: What are the discourse-functional correlates of lexical flexibility?</w:t>
+      </w:r>
+      <w:bookmarkStart w:id="4" w:name="_GoBack"/>
+      <w:bookmarkEnd w:id="4"/>
+    </w:p>
+    <w:p>
+      <w:r>
+        <w:t>Motivation: To understand how discourse-functional pressures give rise to parts of speech (in the sense of typological markedness patterns)</w:t>
+      </w:r>
+    </w:p>
+    <w:p>
+      <w:r>
+        <w:t>Builds on Hopper &amp; Thompson (1984), Thompson (1989), Croft (2001), Nakayama (2003)</w:t>
+      </w:r>
+    </w:p>
+    <w:p>
       <w:pPr>
         <w:pStyle w:val="Heading2"/>
       </w:pPr>
@@ -1239,6 +1256,32 @@
       </w:r>
       <w:r>
         <w:t>ategories</w:t>
+      </w:r>
+    </w:p>
+    <w:p>
+      <w:r>
+        <w:t xml:space="preserve">This is just a placeholder sentence to include a random bibliographic reference </w:t>
+      </w:r>
+      <w:r>
+        <w:fldChar w:fldCharType="begin" w:fldLock="1"/>
+      </w:r>
+      <w:r>
+        <w:instrText>ADDIN CSL_CITATION { "citationItems" : [ { "id" : "ITEM-1", "itemData" : { "DOI" : "10.1515/lity-2013-0013", "author" : [ { "dropping-particle" : "", "family" : "Hieber", "given" : "Daniel W.", "non-dropping-particle" : "", "parse-names" : false, "suffix" : "" } ], "container-title" : "Linguistic Typology", "id" : "ITEM-1", "issue" : "2", "issued" : { "date-parts" : [ [ "2013" ] ] }, "page" : "291-321", "title" : "On linguistics, linguists, and our times: A linguist's personal narrative reviewed", "type" : "article-journal", "volume" : "17" }, "uris" : [ "http://www.mendeley.com/documents/?uuid=68a654ef-c185-30cc-a33c-df58fd66eae2" ] } ], "mendeley" : { "formattedCitation" : "(Hieber 2013)", "plainTextFormattedCitation" : "(Hieber 2013)", "previouslyFormattedCitation" : "(Hieber 2013)" }, "properties" : {  }, "schema" : "https://github.com/citation-style-language/schema/raw/master/csl-citation.json" }</w:instrText>
+      </w:r>
+      <w:r>
+        <w:fldChar w:fldCharType="separate"/>
+      </w:r>
+      <w:r>
+        <w:rPr>
+          <w:noProof/>
+        </w:rPr>
+        <w:t>(Hieber 2013)</w:t>
+      </w:r>
+      <w:r>
+        <w:fldChar w:fldCharType="end"/>
+      </w:r>
+      <w:r>
+        <w:t>.</w:t>
       </w:r>
     </w:p>
     <w:p>
@@ -1253,28 +1296,23 @@
         </w:sectPr>
       </w:pPr>
       <w:r>
-        <w:t xml:space="preserve">This is just a placeholder sentence to include a random bibliographic reference </w:t>
-      </w:r>
-      <w:r>
-        <w:fldChar w:fldCharType="begin" w:fldLock="1"/>
-      </w:r>
-      <w:r>
-        <w:instrText>ADDIN CSL_CITATION { "citationItems" : [ { "id" : "ITEM-1", "itemData" : { "DOI" : "10.1515/lity-2013-0013", "author" : [ { "dropping-particle" : "", "family" : "Hieber", "given" : "Daniel W.", "non-dropping-particle" : "", "parse-names" : false, "suffix" : "" } ], "container-title" : "Linguistic Typology", "id" : "ITEM-1", "issue" : "2", "issued" : { "date-parts" : [ [ "2013" ] ] }, "page" : "291-321", "title" : "On linguistics, linguists, and our times: A linguist's personal narrative reviewed", "type" : "article-journal", "volume" : "17" }, "uris" : [ "http://www.mendeley.com/documents/?uuid=68a654ef-c185-30cc-a33c-df58fd66eae2" ] } ], "mendeley" : { "formattedCitation" : "(Hieber 2013)", "plainTextFormattedCitation" : "(Hieber 2013)", "previouslyFormattedCitation" : "(Hieber 2013)" }, "properties" : {  }, "schema" : "https://github.com/citation-style-language/schema/raw/master/csl-citation.json" }</w:instrText>
-      </w:r>
-      <w:r>
-        <w:fldChar w:fldCharType="separate"/>
-      </w:r>
-      <w:r>
-        <w:rPr>
-          <w:noProof/>
-        </w:rPr>
-        <w:t>(Hieber 2013)</w:t>
-      </w:r>
-      <w:r>
-        <w:fldChar w:fldCharType="end"/>
-      </w:r>
-      <w:r>
-        <w:t>.</w:t>
+        <w:t xml:space="preserve">Disclaimer: </w:t>
+      </w:r>
+      <w:proofErr w:type="spellStart"/>
+      <w:r>
+        <w:t>Processural</w:t>
+      </w:r>
+      <w:proofErr w:type="spellEnd"/>
+      <w:r>
+        <w:t xml:space="preserve"> language is useful, but if used in this dissertation, </w:t>
+      </w:r>
+      <w:proofErr w:type="gramStart"/>
+      <w:r>
+        <w:t>isn't</w:t>
+      </w:r>
+      <w:proofErr w:type="gramEnd"/>
+      <w:r>
+        <w:t xml:space="preserve"> intended to make any claims about cognition.</w:t>
       </w:r>
     </w:p>
     <w:p>
@@ -1446,6 +1484,42 @@
     <w:p>
       <w:pPr>
         <w:pStyle w:val="Heading1"/>
+      </w:pPr>
+      <w:r>
+        <w:lastRenderedPageBreak/>
+        <w:t>Conclusion</w:t>
+      </w:r>
+      <w:r>
+        <w:t xml:space="preserve"> – The </w:t>
+      </w:r>
+      <w:r>
+        <w:t>g</w:t>
+      </w:r>
+      <w:r>
+        <w:t xml:space="preserve">rammaticization of </w:t>
+      </w:r>
+      <w:r>
+        <w:t>c</w:t>
+      </w:r>
+      <w:r>
+        <w:t>ategoriality</w:t>
+      </w:r>
+    </w:p>
+    <w:p/>
+    <w:p>
+      <w:r>
+        <w:tab/>
+        <w:t>• Languages described as having rigid word classes show strongly grammaticized pragmatic functions.</w:t>
+      </w:r>
+    </w:p>
+    <w:p>
+      <w:r>
+        <w:tab/>
+        <w:t>• Languages described as having flexible word classes show weakly grammaticized pragmatic functions.</w:t>
+      </w:r>
+    </w:p>
+    <w:p>
+      <w:pPr>
         <w:sectPr>
           <w:pgSz w:w="12240" w:h="15840"/>
           <w:pgMar w:top="1440" w:right="1440" w:bottom="1440" w:left="1800" w:header="720" w:footer="720" w:gutter="0"/>
@@ -1454,23 +1528,15 @@
         </w:sectPr>
       </w:pPr>
       <w:r>
-        <w:lastRenderedPageBreak/>
-        <w:t>Conclusion</w:t>
-      </w:r>
-      <w:r>
-        <w:t xml:space="preserve"> – The </w:t>
-      </w:r>
-      <w:r>
-        <w:t>g</w:t>
-      </w:r>
-      <w:r>
-        <w:t xml:space="preserve">rammaticization of </w:t>
-      </w:r>
-      <w:r>
-        <w:t>c</w:t>
-      </w:r>
-      <w:r>
-        <w:t>ategoriality</w:t>
+        <w:t xml:space="preserve">Languages may become </w:t>
+      </w:r>
+      <w:proofErr w:type="gramStart"/>
+      <w:r>
+        <w:t>more or less flexible</w:t>
+      </w:r>
+      <w:proofErr w:type="gramEnd"/>
+      <w:r>
+        <w:t xml:space="preserve"> with time.</w:t>
       </w:r>
     </w:p>
     <w:p>
@@ -1663,8 +1729,6 @@
       <w:r>
         <w:t>that you defined using the Definition style}}</w:t>
       </w:r>
-      <w:bookmarkStart w:id="4" w:name="_GoBack"/>
-      <w:bookmarkEnd w:id="4"/>
     </w:p>
     <w:sectPr>
       <w:pgSz w:w="12240" w:h="15840"/>
@@ -4546,7 +4610,7 @@
 </file>
 
 <file path=customXml/itemProps1.xml><?xml version="1.0" encoding="utf-8"?>
-<ds:datastoreItem xmlns:ds="http://schemas.openxmlformats.org/officeDocument/2006/customXml" ds:itemID="{504C292E-4B34-4D24-8354-0125F1832139}">
+<ds:datastoreItem xmlns:ds="http://schemas.openxmlformats.org/officeDocument/2006/customXml" ds:itemID="{81E3032A-3E6E-49FD-A679-4D716E640964}">
   <ds:schemaRefs>
     <ds:schemaRef ds:uri="http://schemas.openxmlformats.org/officeDocument/2006/bibliography"/>
   </ds:schemaRefs>

</xml_diff>

<commit_message>
setup basic LaTeX document
</commit_message>
<xml_diff>
--- a/Dissertation.docx
+++ b/Dissertation.docx
@@ -10,6 +10,14 @@
           <w:caps/>
         </w:rPr>
       </w:pPr>
+      <w:r>
+        <w:rPr>
+          <w:caps/>
+        </w:rPr>
+        <w:t xml:space="preserve"> </w:t>
+      </w:r>
+      <w:bookmarkStart w:id="0" w:name="_GoBack"/>
+      <w:bookmarkEnd w:id="0"/>
       <w:r>
         <w:rPr>
           <w:caps/>
@@ -432,12 +440,12 @@
           <w:numId w:val="0"/>
         </w:numPr>
       </w:pPr>
-      <w:bookmarkStart w:id="0" w:name="_Toc503320429"/>
+      <w:bookmarkStart w:id="1" w:name="_Toc503320429"/>
       <w:r>
         <w:lastRenderedPageBreak/>
         <w:t>Acknowledgments</w:t>
       </w:r>
-      <w:bookmarkEnd w:id="0"/>
+      <w:bookmarkEnd w:id="1"/>
     </w:p>
     <w:p>
       <w:pPr>
@@ -462,12 +470,12 @@
           <w:numId w:val="0"/>
         </w:numPr>
       </w:pPr>
-      <w:bookmarkStart w:id="1" w:name="_Toc503320430"/>
+      <w:bookmarkStart w:id="2" w:name="_Toc503320430"/>
       <w:r>
         <w:lastRenderedPageBreak/>
         <w:t>Curriculum Vitae</w:t>
       </w:r>
-      <w:bookmarkEnd w:id="1"/>
+      <w:bookmarkEnd w:id="2"/>
     </w:p>
     <w:p>
       <w:pPr>
@@ -787,15 +795,15 @@
         <w:t>International Journal of American Linguistics</w:t>
       </w:r>
       <w:r>
-        <w:t xml:space="preserve"> {{Volume(Issue</w:t>
+        <w:t xml:space="preserve"> {{</w:t>
       </w:r>
       <w:proofErr w:type="gramStart"/>
       <w:r>
-        <w:t>):Pages</w:t>
+        <w:t>Volume(</w:t>
       </w:r>
       <w:proofErr w:type="gramEnd"/>
       <w:r>
-        <w:t>}}.</w:t>
+        <w:t>Issue):Pages}}.</w:t>
       </w:r>
     </w:p>
     <w:p>
@@ -964,12 +972,12 @@
           <w:numId w:val="0"/>
         </w:numPr>
       </w:pPr>
-      <w:bookmarkStart w:id="2" w:name="_Toc503320431"/>
+      <w:bookmarkStart w:id="3" w:name="_Toc503320431"/>
       <w:r>
         <w:lastRenderedPageBreak/>
         <w:t>Abstract</w:t>
       </w:r>
-      <w:bookmarkEnd w:id="2"/>
+      <w:bookmarkEnd w:id="3"/>
     </w:p>
     <w:p>
       <w:pPr>
@@ -1038,12 +1046,12 @@
           <w:numId w:val="0"/>
         </w:numPr>
       </w:pPr>
-      <w:bookmarkStart w:id="3" w:name="_Toc503320432"/>
+      <w:bookmarkStart w:id="4" w:name="_Toc503320432"/>
       <w:r>
         <w:lastRenderedPageBreak/>
         <w:t>Table of Contents</w:t>
       </w:r>
-      <w:bookmarkEnd w:id="3"/>
+      <w:bookmarkEnd w:id="4"/>
     </w:p>
     <w:p>
       <w:pPr>
@@ -1225,8 +1233,6 @@
       <w:r>
         <w:t>Research Question: What are the discourse-functional correlates of lexical flexibility?</w:t>
       </w:r>
-      <w:bookmarkStart w:id="4" w:name="_GoBack"/>
-      <w:bookmarkEnd w:id="4"/>
     </w:p>
     <w:p>
       <w:r>
@@ -1304,15 +1310,7 @@
       </w:r>
       <w:proofErr w:type="spellEnd"/>
       <w:r>
-        <w:t xml:space="preserve"> language is useful, but if used in this dissertation, </w:t>
-      </w:r>
-      <w:proofErr w:type="gramStart"/>
-      <w:r>
-        <w:t>isn't</w:t>
-      </w:r>
-      <w:proofErr w:type="gramEnd"/>
-      <w:r>
-        <w:t xml:space="preserve"> intended to make any claims about cognition.</w:t>
+        <w:t xml:space="preserve"> language is useful, but if used in this dissertation, isn't intended to make any claims about cognition.</w:t>
       </w:r>
     </w:p>
     <w:p>
@@ -3174,7 +3172,7 @@
       </w:pPr>
     </w:pPrDefault>
   </w:docDefaults>
-  <w:latentStyles w:defLockedState="0" w:defUIPriority="99" w:defSemiHidden="0" w:defUnhideWhenUsed="0" w:defQFormat="0" w:count="375">
+  <w:latentStyles w:defLockedState="0" w:defUIPriority="99" w:defSemiHidden="0" w:defUnhideWhenUsed="0" w:defQFormat="0" w:count="376">
     <w:lsdException w:name="Normal" w:uiPriority="0" w:qFormat="1"/>
     <w:lsdException w:name="heading 1" w:uiPriority="5" w:qFormat="1"/>
     <w:lsdException w:name="heading 2" w:semiHidden="1" w:uiPriority="5" w:unhideWhenUsed="1" w:qFormat="1"/>
@@ -3280,7 +3278,6 @@
     <w:lsdException w:name="HTML Sample" w:semiHidden="1" w:unhideWhenUsed="1"/>
     <w:lsdException w:name="HTML Typewriter" w:semiHidden="1" w:unhideWhenUsed="1"/>
     <w:lsdException w:name="HTML Variable" w:semiHidden="1" w:unhideWhenUsed="1"/>
-    <w:lsdException w:name="Normal Table" w:semiHidden="1" w:unhideWhenUsed="1"/>
     <w:lsdException w:name="annotation subject" w:semiHidden="1" w:unhideWhenUsed="1"/>
     <w:lsdException w:name="No List" w:semiHidden="1" w:unhideWhenUsed="1"/>
     <w:lsdException w:name="Outline List 1" w:semiHidden="1" w:unhideWhenUsed="1"/>
@@ -3327,10 +3324,8 @@
     <w:lsdException w:name="Table Subtle 2" w:semiHidden="1" w:unhideWhenUsed="1"/>
     <w:lsdException w:name="Table Web 1" w:semiHidden="1" w:unhideWhenUsed="1"/>
     <w:lsdException w:name="Table Web 2" w:semiHidden="1" w:unhideWhenUsed="1"/>
-    <w:lsdException w:name="Table Web 3" w:semiHidden="1" w:unhideWhenUsed="1"/>
     <w:lsdException w:name="Balloon Text" w:semiHidden="1" w:unhideWhenUsed="1"/>
     <w:lsdException w:name="Table Grid" w:uiPriority="39"/>
-    <w:lsdException w:name="Table Theme" w:semiHidden="1" w:unhideWhenUsed="1"/>
     <w:lsdException w:name="Placeholder Text" w:semiHidden="1"/>
     <w:lsdException w:name="No Spacing" w:uiPriority="0" w:qFormat="1"/>
     <w:lsdException w:name="Light Shading" w:uiPriority="60"/>
@@ -3550,6 +3545,7 @@
     <w:lsdException w:name="Smart Hyperlink" w:semiHidden="1" w:unhideWhenUsed="1"/>
     <w:lsdException w:name="Hashtag" w:semiHidden="1" w:unhideWhenUsed="1"/>
     <w:lsdException w:name="Unresolved Mention" w:semiHidden="1" w:unhideWhenUsed="1"/>
+    <w:lsdException w:name="Smart Link" w:semiHidden="1" w:unhideWhenUsed="1"/>
   </w:latentStyles>
   <w:style w:type="paragraph" w:default="1" w:styleId="Normal">
     <w:name w:val="Normal"/>
@@ -4610,7 +4606,7 @@
 </file>
 
 <file path=customXml/itemProps1.xml><?xml version="1.0" encoding="utf-8"?>
-<ds:datastoreItem xmlns:ds="http://schemas.openxmlformats.org/officeDocument/2006/customXml" ds:itemID="{81E3032A-3E6E-49FD-A679-4D716E640964}">
+<ds:datastoreItem xmlns:ds="http://schemas.openxmlformats.org/officeDocument/2006/customXml" ds:itemID="{C556AD99-2C03-41F4-9C7C-5886C517B443}">
   <ds:schemaRefs>
     <ds:schemaRef ds:uri="http://schemas.openxmlformats.org/officeDocument/2006/bibliography"/>
   </ds:schemaRefs>

</xml_diff>

<commit_message>
add Title page content
</commit_message>
<xml_diff>
--- a/Dissertation.docx
+++ b/Dissertation.docx
@@ -14,14 +14,6 @@
         <w:rPr>
           <w:caps/>
         </w:rPr>
-        <w:t xml:space="preserve"> </w:t>
-      </w:r>
-      <w:bookmarkStart w:id="0" w:name="_GoBack"/>
-      <w:bookmarkEnd w:id="0"/>
-      <w:r>
-        <w:rPr>
-          <w:caps/>
-        </w:rPr>
         <w:t>University of California</w:t>
       </w:r>
     </w:p>
@@ -137,21 +129,6 @@
     <w:p>
       <w:pPr>
         <w:spacing w:before="480"/>
-        <w:ind w:firstLine="0"/>
-        <w:jc w:val="center"/>
-      </w:pPr>
-      <w:r>
-        <w:t>{{June 201</w:t>
-      </w:r>
-      <w:r>
-        <w:t>9</w:t>
-      </w:r>
-      <w:r>
-        <w:t>}}</w:t>
-      </w:r>
-    </w:p>
-    <w:p>
-      <w:pPr>
         <w:ind w:firstLine="0"/>
         <w:jc w:val="center"/>
         <w:sectPr>
@@ -162,6 +139,17 @@
           <w:docGrid w:linePitch="360"/>
         </w:sectPr>
       </w:pPr>
+      <w:r>
+        <w:t>{{June 201</w:t>
+      </w:r>
+      <w:r>
+        <w:t>9</w:t>
+      </w:r>
+      <w:r>
+        <w:t>}}</w:t>
+      </w:r>
+      <w:bookmarkStart w:id="0" w:name="_GoBack"/>
+      <w:bookmarkEnd w:id="0"/>
     </w:p>
     <w:p>
       <w:pPr>
@@ -795,15 +783,7 @@
         <w:t>International Journal of American Linguistics</w:t>
       </w:r>
       <w:r>
-        <w:t xml:space="preserve"> {{</w:t>
-      </w:r>
-      <w:proofErr w:type="gramStart"/>
-      <w:r>
-        <w:t>Volume(</w:t>
-      </w:r>
-      <w:proofErr w:type="gramEnd"/>
-      <w:r>
-        <w:t>Issue):Pages}}.</w:t>
+        <w:t xml:space="preserve"> {{Volume(Issue):Pages}}.</w:t>
       </w:r>
     </w:p>
     <w:p>
@@ -1526,15 +1506,7 @@
         </w:sectPr>
       </w:pPr>
       <w:r>
-        <w:t xml:space="preserve">Languages may become </w:t>
-      </w:r>
-      <w:proofErr w:type="gramStart"/>
-      <w:r>
-        <w:t>more or less flexible</w:t>
-      </w:r>
-      <w:proofErr w:type="gramEnd"/>
-      <w:r>
-        <w:t xml:space="preserve"> with time.</w:t>
+        <w:t>Languages may become more or less flexible with time.</w:t>
       </w:r>
     </w:p>
     <w:p>
@@ -3278,6 +3250,7 @@
     <w:lsdException w:name="HTML Sample" w:semiHidden="1" w:unhideWhenUsed="1"/>
     <w:lsdException w:name="HTML Typewriter" w:semiHidden="1" w:unhideWhenUsed="1"/>
     <w:lsdException w:name="HTML Variable" w:semiHidden="1" w:unhideWhenUsed="1"/>
+    <w:lsdException w:name="Normal Table" w:semiHidden="1" w:unhideWhenUsed="1"/>
     <w:lsdException w:name="annotation subject" w:semiHidden="1" w:unhideWhenUsed="1"/>
     <w:lsdException w:name="No List" w:semiHidden="1" w:unhideWhenUsed="1"/>
     <w:lsdException w:name="Outline List 1" w:semiHidden="1" w:unhideWhenUsed="1"/>
@@ -3324,8 +3297,10 @@
     <w:lsdException w:name="Table Subtle 2" w:semiHidden="1" w:unhideWhenUsed="1"/>
     <w:lsdException w:name="Table Web 1" w:semiHidden="1" w:unhideWhenUsed="1"/>
     <w:lsdException w:name="Table Web 2" w:semiHidden="1" w:unhideWhenUsed="1"/>
+    <w:lsdException w:name="Table Web 3" w:semiHidden="1" w:unhideWhenUsed="1"/>
     <w:lsdException w:name="Balloon Text" w:semiHidden="1" w:unhideWhenUsed="1"/>
     <w:lsdException w:name="Table Grid" w:uiPriority="39"/>
+    <w:lsdException w:name="Table Theme" w:semiHidden="1" w:unhideWhenUsed="1"/>
     <w:lsdException w:name="Placeholder Text" w:semiHidden="1"/>
     <w:lsdException w:name="No Spacing" w:uiPriority="0" w:qFormat="1"/>
     <w:lsdException w:name="Light Shading" w:uiPriority="60"/>
@@ -4606,7 +4581,7 @@
 </file>
 
 <file path=customXml/itemProps1.xml><?xml version="1.0" encoding="utf-8"?>
-<ds:datastoreItem xmlns:ds="http://schemas.openxmlformats.org/officeDocument/2006/customXml" ds:itemID="{C556AD99-2C03-41F4-9C7C-5886C517B443}">
+<ds:datastoreItem xmlns:ds="http://schemas.openxmlformats.org/officeDocument/2006/customXml" ds:itemID="{4E6937F3-CAE1-40D9-99F7-AB11DED382DB}">
   <ds:schemaRefs>
     <ds:schemaRef ds:uri="http://schemas.openxmlformats.org/officeDocument/2006/bibliography"/>
   </ds:schemaRefs>

</xml_diff>